<commit_message>
updated comments in app.js, updated todo list
</commit_message>
<xml_diff>
--- a/JavaScript JSON Pelisivu.docx
+++ b/JavaScript JSON Pelisivu.docx
@@ -19,14 +19,25 @@
           <w14:ligatures w14:val="none"/>
         </w:rPr>
       </w:pPr>
-      <w:r>
-        <w:rPr>
-          <w:rFonts w:ascii="Calibri" w:eastAsia="Times New Roman" w:hAnsi="Calibri" w:cs="Calibri"/>
-          <w:kern w:val="0"/>
-          <w:lang w:eastAsia="fi-FI"/>
-          <w14:ligatures w14:val="none"/>
-        </w:rPr>
-        <w:t>Kovakoodaa pelidata-lista</w:t>
+      <w:proofErr w:type="spellStart"/>
+      <w:r>
+        <w:rPr>
+          <w:rFonts w:ascii="Calibri" w:eastAsia="Times New Roman" w:hAnsi="Calibri" w:cs="Calibri"/>
+          <w:kern w:val="0"/>
+          <w:lang w:eastAsia="fi-FI"/>
+          <w14:ligatures w14:val="none"/>
+        </w:rPr>
+        <w:t>Kovakoodaa</w:t>
+      </w:r>
+      <w:proofErr w:type="spellEnd"/>
+      <w:r>
+        <w:rPr>
+          <w:rFonts w:ascii="Calibri" w:eastAsia="Times New Roman" w:hAnsi="Calibri" w:cs="Calibri"/>
+          <w:kern w:val="0"/>
+          <w:lang w:eastAsia="fi-FI"/>
+          <w14:ligatures w14:val="none"/>
+        </w:rPr>
+        <w:t xml:space="preserve"> pelidata-lista</w:t>
       </w:r>
     </w:p>
     <w:p>
@@ -53,8 +64,19 @@
           <w:lang w:eastAsia="fi-FI"/>
           <w14:ligatures w14:val="none"/>
         </w:rPr>
-        <w:t>Tallenna pelidata-lista localStorageen</w:t>
-      </w:r>
+        <w:t xml:space="preserve">Tallenna pelidata-lista </w:t>
+      </w:r>
+      <w:proofErr w:type="spellStart"/>
+      <w:r>
+        <w:rPr>
+          <w:rFonts w:ascii="Calibri" w:eastAsia="Times New Roman" w:hAnsi="Calibri" w:cs="Calibri"/>
+          <w:kern w:val="0"/>
+          <w:lang w:eastAsia="fi-FI"/>
+          <w14:ligatures w14:val="none"/>
+        </w:rPr>
+        <w:t>localStorageen</w:t>
+      </w:r>
+      <w:proofErr w:type="spellEnd"/>
     </w:p>
     <w:p>
       <w:pPr>
@@ -80,7 +102,27 @@
           <w:lang w:eastAsia="fi-FI"/>
           <w14:ligatures w14:val="none"/>
         </w:rPr>
-        <w:t>Lataa pelidata-lista localStoragesta erilliselle sivulle, ja luo datasta HTML-elementit</w:t>
+        <w:t xml:space="preserve">Lataa pelidata-lista </w:t>
+      </w:r>
+      <w:proofErr w:type="spellStart"/>
+      <w:r>
+        <w:rPr>
+          <w:rFonts w:ascii="Calibri" w:eastAsia="Times New Roman" w:hAnsi="Calibri" w:cs="Calibri"/>
+          <w:kern w:val="0"/>
+          <w:lang w:eastAsia="fi-FI"/>
+          <w14:ligatures w14:val="none"/>
+        </w:rPr>
+        <w:t>localStoragesta</w:t>
+      </w:r>
+      <w:proofErr w:type="spellEnd"/>
+      <w:r>
+        <w:rPr>
+          <w:rFonts w:ascii="Calibri" w:eastAsia="Times New Roman" w:hAnsi="Calibri" w:cs="Calibri"/>
+          <w:kern w:val="0"/>
+          <w:lang w:eastAsia="fi-FI"/>
+          <w14:ligatures w14:val="none"/>
+        </w:rPr>
+        <w:t xml:space="preserve"> erilliselle sivulle, ja luo datasta HTML-elementit</w:t>
       </w:r>
     </w:p>
     <w:p>
@@ -107,7 +149,27 @@
           <w:lang w:eastAsia="fi-FI"/>
           <w14:ligatures w14:val="none"/>
         </w:rPr>
-        <w:t xml:space="preserve">Luo lomake, jolla lisätään localStorageen uusi peli, ja päivitetään näytettävien pelien lista </w:t>
+        <w:t xml:space="preserve">Luo lomake, jolla lisätään </w:t>
+      </w:r>
+      <w:proofErr w:type="spellStart"/>
+      <w:r>
+        <w:rPr>
+          <w:rFonts w:ascii="Calibri" w:eastAsia="Times New Roman" w:hAnsi="Calibri" w:cs="Calibri"/>
+          <w:kern w:val="0"/>
+          <w:lang w:eastAsia="fi-FI"/>
+          <w14:ligatures w14:val="none"/>
+        </w:rPr>
+        <w:t>localStorageen</w:t>
+      </w:r>
+      <w:proofErr w:type="spellEnd"/>
+      <w:r>
+        <w:rPr>
+          <w:rFonts w:ascii="Calibri" w:eastAsia="Times New Roman" w:hAnsi="Calibri" w:cs="Calibri"/>
+          <w:kern w:val="0"/>
+          <w:lang w:eastAsia="fi-FI"/>
+          <w14:ligatures w14:val="none"/>
+        </w:rPr>
+        <w:t xml:space="preserve"> uusi peli, ja päivitetään näytettävien pelien lista </w:t>
       </w:r>
     </w:p>
     <w:p>
@@ -123,36 +185,20 @@
           <w:kern w:val="0"/>
           <w:sz w:val="21"/>
           <w:szCs w:val="21"/>
-          <w:lang w:eastAsia="fi-FI"/>
-          <w14:ligatures w14:val="none"/>
-        </w:rPr>
-      </w:pPr>
-      <w:r>
-        <w:rPr>
-          <w:rFonts w:ascii="Calibri" w:eastAsia="Times New Roman" w:hAnsi="Calibri" w:cs="Calibri"/>
-          <w:kern w:val="0"/>
-          <w:lang w:eastAsia="fi-FI"/>
-          <w14:ligatures w14:val="none"/>
-        </w:rPr>
-        <w:t>Tee lomakkeeseen tarki</w:t>
-      </w:r>
-      <w:r>
-        <w:rPr>
-          <w:rFonts w:ascii="Calibri" w:eastAsia="Times New Roman" w:hAnsi="Calibri" w:cs="Calibri"/>
-          <w:kern w:val="0"/>
-          <w:lang w:eastAsia="fi-FI"/>
-          <w14:ligatures w14:val="none"/>
-        </w:rPr>
-        <w:t>s</w:t>
-      </w:r>
-      <w:r>
-        <w:rPr>
-          <w:rFonts w:ascii="Calibri" w:eastAsia="Times New Roman" w:hAnsi="Calibri" w:cs="Calibri"/>
-          <w:kern w:val="0"/>
-          <w:lang w:eastAsia="fi-FI"/>
-          <w14:ligatures w14:val="none"/>
-        </w:rPr>
-        <w:t>tukset, jotka estävät uuden pelin tallennuksen, jos tietoja on tyhjänä</w:t>
+          <w:highlight w:val="yellow"/>
+          <w:lang w:eastAsia="fi-FI"/>
+          <w14:ligatures w14:val="none"/>
+        </w:rPr>
+      </w:pPr>
+      <w:r>
+        <w:rPr>
+          <w:rFonts w:ascii="Calibri" w:eastAsia="Times New Roman" w:hAnsi="Calibri" w:cs="Calibri"/>
+          <w:kern w:val="0"/>
+          <w:highlight w:val="yellow"/>
+          <w:lang w:eastAsia="fi-FI"/>
+          <w14:ligatures w14:val="none"/>
+        </w:rPr>
+        <w:t>Tee lomakkeeseen tarkistukset, jotka estävät uuden pelin tallennuksen, jos tietoja on tyhjänä</w:t>
       </w:r>
     </w:p>
     <w:p>
@@ -179,8 +225,119 @@
           <w:lang w:eastAsia="fi-FI"/>
           <w14:ligatures w14:val="none"/>
         </w:rPr>
-        <w:t>UUSI: Tee Githubiin Github Pages -sivu omien tiedostojen ”hostaamista” varten – ks. Helpdesk-kanava Teamsissä</w:t>
-      </w:r>
+        <w:t xml:space="preserve">UUSI: Tee </w:t>
+      </w:r>
+      <w:proofErr w:type="spellStart"/>
+      <w:r>
+        <w:rPr>
+          <w:rFonts w:ascii="Calibri" w:eastAsia="Times New Roman" w:hAnsi="Calibri" w:cs="Calibri"/>
+          <w:kern w:val="0"/>
+          <w:lang w:eastAsia="fi-FI"/>
+          <w14:ligatures w14:val="none"/>
+        </w:rPr>
+        <w:t>Githubiin</w:t>
+      </w:r>
+      <w:proofErr w:type="spellEnd"/>
+      <w:r>
+        <w:rPr>
+          <w:rFonts w:ascii="Calibri" w:eastAsia="Times New Roman" w:hAnsi="Calibri" w:cs="Calibri"/>
+          <w:kern w:val="0"/>
+          <w:lang w:eastAsia="fi-FI"/>
+          <w14:ligatures w14:val="none"/>
+        </w:rPr>
+        <w:t xml:space="preserve"> </w:t>
+      </w:r>
+      <w:proofErr w:type="spellStart"/>
+      <w:r>
+        <w:rPr>
+          <w:rFonts w:ascii="Calibri" w:eastAsia="Times New Roman" w:hAnsi="Calibri" w:cs="Calibri"/>
+          <w:kern w:val="0"/>
+          <w:lang w:eastAsia="fi-FI"/>
+          <w14:ligatures w14:val="none"/>
+        </w:rPr>
+        <w:t>Github</w:t>
+      </w:r>
+      <w:proofErr w:type="spellEnd"/>
+      <w:r>
+        <w:rPr>
+          <w:rFonts w:ascii="Calibri" w:eastAsia="Times New Roman" w:hAnsi="Calibri" w:cs="Calibri"/>
+          <w:kern w:val="0"/>
+          <w:lang w:eastAsia="fi-FI"/>
+          <w14:ligatures w14:val="none"/>
+        </w:rPr>
+        <w:t xml:space="preserve"> </w:t>
+      </w:r>
+      <w:proofErr w:type="spellStart"/>
+      <w:r>
+        <w:rPr>
+          <w:rFonts w:ascii="Calibri" w:eastAsia="Times New Roman" w:hAnsi="Calibri" w:cs="Calibri"/>
+          <w:kern w:val="0"/>
+          <w:lang w:eastAsia="fi-FI"/>
+          <w14:ligatures w14:val="none"/>
+        </w:rPr>
+        <w:t>Pages</w:t>
+      </w:r>
+      <w:proofErr w:type="spellEnd"/>
+      <w:r>
+        <w:rPr>
+          <w:rFonts w:ascii="Calibri" w:eastAsia="Times New Roman" w:hAnsi="Calibri" w:cs="Calibri"/>
+          <w:kern w:val="0"/>
+          <w:lang w:eastAsia="fi-FI"/>
+          <w14:ligatures w14:val="none"/>
+        </w:rPr>
+        <w:t xml:space="preserve"> -sivu omien tiedostojen ”</w:t>
+      </w:r>
+      <w:proofErr w:type="spellStart"/>
+      <w:r>
+        <w:rPr>
+          <w:rFonts w:ascii="Calibri" w:eastAsia="Times New Roman" w:hAnsi="Calibri" w:cs="Calibri"/>
+          <w:kern w:val="0"/>
+          <w:lang w:eastAsia="fi-FI"/>
+          <w14:ligatures w14:val="none"/>
+        </w:rPr>
+        <w:t>hostaamista</w:t>
+      </w:r>
+      <w:proofErr w:type="spellEnd"/>
+      <w:r>
+        <w:rPr>
+          <w:rFonts w:ascii="Calibri" w:eastAsia="Times New Roman" w:hAnsi="Calibri" w:cs="Calibri"/>
+          <w:kern w:val="0"/>
+          <w:lang w:eastAsia="fi-FI"/>
+          <w14:ligatures w14:val="none"/>
+        </w:rPr>
+        <w:t xml:space="preserve">” varten – ks. </w:t>
+      </w:r>
+      <w:proofErr w:type="spellStart"/>
+      <w:r>
+        <w:rPr>
+          <w:rFonts w:ascii="Calibri" w:eastAsia="Times New Roman" w:hAnsi="Calibri" w:cs="Calibri"/>
+          <w:kern w:val="0"/>
+          <w:lang w:eastAsia="fi-FI"/>
+          <w14:ligatures w14:val="none"/>
+        </w:rPr>
+        <w:t>Helpdesk</w:t>
+      </w:r>
+      <w:proofErr w:type="spellEnd"/>
+      <w:r>
+        <w:rPr>
+          <w:rFonts w:ascii="Calibri" w:eastAsia="Times New Roman" w:hAnsi="Calibri" w:cs="Calibri"/>
+          <w:kern w:val="0"/>
+          <w:lang w:eastAsia="fi-FI"/>
+          <w14:ligatures w14:val="none"/>
+        </w:rPr>
+        <w:t xml:space="preserve">-kanava </w:t>
+      </w:r>
+      <w:proofErr w:type="spellStart"/>
+      <w:r>
+        <w:rPr>
+          <w:rFonts w:ascii="Calibri" w:eastAsia="Times New Roman" w:hAnsi="Calibri" w:cs="Calibri"/>
+          <w:kern w:val="0"/>
+          <w:lang w:eastAsia="fi-FI"/>
+          <w14:ligatures w14:val="none"/>
+        </w:rPr>
+        <w:t>Teamsissä</w:t>
+      </w:r>
+      <w:proofErr w:type="spellEnd"/>
     </w:p>
     <w:p>
       <w:pPr>
@@ -208,7 +365,31 @@
           <w:lang w:eastAsia="fi-FI"/>
           <w14:ligatures w14:val="none"/>
         </w:rPr>
-        <w:t>Luo itsellesi julkinen repositorio, jonka nimi on "omagithubkäyttäjänimesi.github.io"</w:t>
+        <w:t xml:space="preserve">Luo itsellesi julkinen </w:t>
+      </w:r>
+      <w:proofErr w:type="spellStart"/>
+      <w:r>
+        <w:rPr>
+          <w:rFonts w:ascii="Segoe UI" w:eastAsia="Times New Roman" w:hAnsi="Segoe UI" w:cs="Segoe UI"/>
+          <w:kern w:val="0"/>
+          <w:sz w:val="21"/>
+          <w:szCs w:val="21"/>
+          <w:lang w:eastAsia="fi-FI"/>
+          <w14:ligatures w14:val="none"/>
+        </w:rPr>
+        <w:t>repositorio</w:t>
+      </w:r>
+      <w:proofErr w:type="spellEnd"/>
+      <w:r>
+        <w:rPr>
+          <w:rFonts w:ascii="Segoe UI" w:eastAsia="Times New Roman" w:hAnsi="Segoe UI" w:cs="Segoe UI"/>
+          <w:kern w:val="0"/>
+          <w:sz w:val="21"/>
+          <w:szCs w:val="21"/>
+          <w:lang w:eastAsia="fi-FI"/>
+          <w14:ligatures w14:val="none"/>
+        </w:rPr>
+        <w:t>, jonka nimi on "omagithubkäyttäjänimesi.github.io"</w:t>
       </w:r>
     </w:p>
     <w:p>
@@ -237,7 +418,31 @@
           <w:lang w:eastAsia="fi-FI"/>
           <w14:ligatures w14:val="none"/>
         </w:rPr>
-        <w:t>Laita repositorioon haluamasi tiedostot, esim. kuvia, HTML-tiedostoja, mitä vaan.</w:t>
+        <w:t xml:space="preserve">Laita </w:t>
+      </w:r>
+      <w:proofErr w:type="spellStart"/>
+      <w:r>
+        <w:rPr>
+          <w:rFonts w:ascii="Segoe UI" w:eastAsia="Times New Roman" w:hAnsi="Segoe UI" w:cs="Segoe UI"/>
+          <w:kern w:val="0"/>
+          <w:sz w:val="21"/>
+          <w:szCs w:val="21"/>
+          <w:lang w:eastAsia="fi-FI"/>
+          <w14:ligatures w14:val="none"/>
+        </w:rPr>
+        <w:t>repositorioon</w:t>
+      </w:r>
+      <w:proofErr w:type="spellEnd"/>
+      <w:r>
+        <w:rPr>
+          <w:rFonts w:ascii="Segoe UI" w:eastAsia="Times New Roman" w:hAnsi="Segoe UI" w:cs="Segoe UI"/>
+          <w:kern w:val="0"/>
+          <w:sz w:val="21"/>
+          <w:szCs w:val="21"/>
+          <w:lang w:eastAsia="fi-FI"/>
+          <w14:ligatures w14:val="none"/>
+        </w:rPr>
+        <w:t xml:space="preserve"> haluamasi tiedostot, esim. kuvia, HTML-tiedostoja, mitä vaan.</w:t>
       </w:r>
     </w:p>
     <w:p>
@@ -253,30 +458,51 @@
           <w:kern w:val="0"/>
           <w:sz w:val="21"/>
           <w:szCs w:val="21"/>
-          <w:highlight w:val="green"/>
-          <w:lang w:eastAsia="fi-FI"/>
-          <w14:ligatures w14:val="none"/>
-        </w:rPr>
-      </w:pPr>
-      <w:r>
-        <w:rPr>
-          <w:rFonts w:ascii="Segoe UI" w:eastAsia="Times New Roman" w:hAnsi="Segoe UI" w:cs="Segoe UI"/>
-          <w:kern w:val="0"/>
-          <w:sz w:val="21"/>
-          <w:szCs w:val="21"/>
-          <w:highlight w:val="green"/>
-          <w:lang w:eastAsia="fi-FI"/>
-          <w14:ligatures w14:val="none"/>
-        </w:rPr>
-        <w:t>Tee painike, joka tyhjentää localStoragen ja tallentaa sinne JS-tiedosto</w:t>
-      </w:r>
-      <w:r>
-        <w:rPr>
-          <w:rFonts w:ascii="Segoe UI" w:eastAsia="Times New Roman" w:hAnsi="Segoe UI" w:cs="Segoe UI"/>
-          <w:kern w:val="0"/>
-          <w:sz w:val="21"/>
-          <w:szCs w:val="21"/>
-          <w:highlight w:val="green"/>
+          <w:lang w:eastAsia="fi-FI"/>
+          <w14:ligatures w14:val="none"/>
+        </w:rPr>
+      </w:pPr>
+      <w:r>
+        <w:rPr>
+          <w:rFonts w:ascii="Segoe UI" w:eastAsia="Times New Roman" w:hAnsi="Segoe UI" w:cs="Segoe UI"/>
+          <w:kern w:val="0"/>
+          <w:sz w:val="21"/>
+          <w:szCs w:val="21"/>
+          <w:lang w:eastAsia="fi-FI"/>
+          <w14:ligatures w14:val="none"/>
+        </w:rPr>
+        <w:t xml:space="preserve">Tee painike, joka tyhjentää </w:t>
+      </w:r>
+      <w:proofErr w:type="spellStart"/>
+      <w:r>
+        <w:rPr>
+          <w:rFonts w:ascii="Segoe UI" w:eastAsia="Times New Roman" w:hAnsi="Segoe UI" w:cs="Segoe UI"/>
+          <w:kern w:val="0"/>
+          <w:sz w:val="21"/>
+          <w:szCs w:val="21"/>
+          <w:lang w:eastAsia="fi-FI"/>
+          <w14:ligatures w14:val="none"/>
+        </w:rPr>
+        <w:t>localStoragen</w:t>
+      </w:r>
+      <w:proofErr w:type="spellEnd"/>
+      <w:r>
+        <w:rPr>
+          <w:rFonts w:ascii="Segoe UI" w:eastAsia="Times New Roman" w:hAnsi="Segoe UI" w:cs="Segoe UI"/>
+          <w:kern w:val="0"/>
+          <w:sz w:val="21"/>
+          <w:szCs w:val="21"/>
+          <w:lang w:eastAsia="fi-FI"/>
+          <w14:ligatures w14:val="none"/>
+        </w:rPr>
+        <w:t xml:space="preserve"> ja tallentaa sinne JS-tiedosto</w:t>
+      </w:r>
+      <w:r>
+        <w:rPr>
+          <w:rFonts w:ascii="Segoe UI" w:eastAsia="Times New Roman" w:hAnsi="Segoe UI" w:cs="Segoe UI"/>
+          <w:kern w:val="0"/>
+          <w:sz w:val="21"/>
+          <w:szCs w:val="21"/>
           <w:lang w:eastAsia="fi-FI"/>
           <w14:ligatures w14:val="none"/>
         </w:rPr>
@@ -288,7 +514,6 @@
           <w:kern w:val="0"/>
           <w:sz w:val="21"/>
           <w:szCs w:val="21"/>
-          <w:highlight w:val="green"/>
           <w:lang w:eastAsia="fi-FI"/>
           <w14:ligatures w14:val="none"/>
         </w:rPr>
@@ -319,7 +544,47 @@
           <w:lang w:eastAsia="fi-FI"/>
           <w14:ligatures w14:val="none"/>
         </w:rPr>
-        <w:t>Tee painike tmv. toiminto, jolla voi poistaa yhden pelin localStoragesta ja päivittää näytettävien pelien listan</w:t>
+        <w:t xml:space="preserve">Tee painike </w:t>
+      </w:r>
+      <w:proofErr w:type="spellStart"/>
+      <w:r>
+        <w:rPr>
+          <w:rFonts w:ascii="Calibri" w:eastAsia="Times New Roman" w:hAnsi="Calibri" w:cs="Calibri"/>
+          <w:kern w:val="0"/>
+          <w:lang w:eastAsia="fi-FI"/>
+          <w14:ligatures w14:val="none"/>
+        </w:rPr>
+        <w:t>tmv</w:t>
+      </w:r>
+      <w:proofErr w:type="spellEnd"/>
+      <w:r>
+        <w:rPr>
+          <w:rFonts w:ascii="Calibri" w:eastAsia="Times New Roman" w:hAnsi="Calibri" w:cs="Calibri"/>
+          <w:kern w:val="0"/>
+          <w:lang w:eastAsia="fi-FI"/>
+          <w14:ligatures w14:val="none"/>
+        </w:rPr>
+        <w:t xml:space="preserve">. toiminto, jolla voi poistaa yhden pelin </w:t>
+      </w:r>
+      <w:proofErr w:type="spellStart"/>
+      <w:r>
+        <w:rPr>
+          <w:rFonts w:ascii="Calibri" w:eastAsia="Times New Roman" w:hAnsi="Calibri" w:cs="Calibri"/>
+          <w:kern w:val="0"/>
+          <w:lang w:eastAsia="fi-FI"/>
+          <w14:ligatures w14:val="none"/>
+        </w:rPr>
+        <w:t>localStoragesta</w:t>
+      </w:r>
+      <w:proofErr w:type="spellEnd"/>
+      <w:r>
+        <w:rPr>
+          <w:rFonts w:ascii="Calibri" w:eastAsia="Times New Roman" w:hAnsi="Calibri" w:cs="Calibri"/>
+          <w:kern w:val="0"/>
+          <w:lang w:eastAsia="fi-FI"/>
+          <w14:ligatures w14:val="none"/>
+        </w:rPr>
+        <w:t xml:space="preserve"> ja päivittää näytettävien pelien listan</w:t>
       </w:r>
     </w:p>
     <w:p>
@@ -346,8 +611,19 @@
           <w:lang w:eastAsia="fi-FI"/>
           <w14:ligatures w14:val="none"/>
         </w:rPr>
-        <w:t>Tee toiminto, jolla voi muokata yksittäistä peliä, ja tallentaa muutokset kyseisen pelin dataan localStoragessa</w:t>
-      </w:r>
+        <w:t xml:space="preserve">Tee toiminto, jolla voi muokata yksittäistä peliä, ja tallentaa muutokset kyseisen pelin dataan </w:t>
+      </w:r>
+      <w:proofErr w:type="spellStart"/>
+      <w:r>
+        <w:rPr>
+          <w:rFonts w:ascii="Calibri" w:eastAsia="Times New Roman" w:hAnsi="Calibri" w:cs="Calibri"/>
+          <w:kern w:val="0"/>
+          <w:lang w:eastAsia="fi-FI"/>
+          <w14:ligatures w14:val="none"/>
+        </w:rPr>
+        <w:t>localStoragessa</w:t>
+      </w:r>
+      <w:proofErr w:type="spellEnd"/>
     </w:p>
     <w:p>
       <w:pPr>
@@ -373,7 +649,27 @@
           <w:lang w:eastAsia="fi-FI"/>
           <w14:ligatures w14:val="none"/>
         </w:rPr>
-        <w:t>Jaa Pelilista-projekti eri tiedostoihin (HTML, JS, CSS), jos soveltuu siihen miten olet tehnyt projektin</w:t>
+        <w:t xml:space="preserve">Jaa Pelilista-projekti eri tiedostoihin (HTML, JS, CSS), jos soveltuu </w:t>
+      </w:r>
+      <w:proofErr w:type="gramStart"/>
+      <w:r>
+        <w:rPr>
+          <w:rFonts w:ascii="Calibri" w:eastAsia="Times New Roman" w:hAnsi="Calibri" w:cs="Calibri"/>
+          <w:kern w:val="0"/>
+          <w:lang w:eastAsia="fi-FI"/>
+          <w14:ligatures w14:val="none"/>
+        </w:rPr>
+        <w:t>siihen</w:t>
+      </w:r>
+      <w:proofErr w:type="gramEnd"/>
+      <w:r>
+        <w:rPr>
+          <w:rFonts w:ascii="Calibri" w:eastAsia="Times New Roman" w:hAnsi="Calibri" w:cs="Calibri"/>
+          <w:kern w:val="0"/>
+          <w:lang w:eastAsia="fi-FI"/>
+          <w14:ligatures w14:val="none"/>
+        </w:rPr>
+        <w:t xml:space="preserve"> miten olet tehnyt projektin</w:t>
       </w:r>
     </w:p>
     <w:p>
@@ -461,6 +757,158 @@
           <w:ilvl w:val="0"/>
           <w:numId w:val="1"/>
         </w:numPr>
+        <w:spacing w:before="100" w:beforeAutospacing="1" w:after="100" w:afterAutospacing="1" w:line="240" w:lineRule="auto"/>
+        <w:rPr>
+          <w:rFonts w:ascii="Segoe UI" w:eastAsia="Times New Roman" w:hAnsi="Segoe UI" w:cs="Segoe UI"/>
+          <w:kern w:val="0"/>
+          <w:sz w:val="21"/>
+          <w:szCs w:val="21"/>
+          <w:lang w:eastAsia="fi-FI"/>
+          <w14:ligatures w14:val="none"/>
+        </w:rPr>
+      </w:pPr>
+      <w:r>
+        <w:rPr>
+          <w:rFonts w:ascii="Calibri" w:eastAsia="Times New Roman" w:hAnsi="Calibri" w:cs="Calibri"/>
+          <w:kern w:val="0"/>
+          <w:lang w:eastAsia="fi-FI"/>
+          <w14:ligatures w14:val="none"/>
+        </w:rPr>
+        <w:t>tarkista ennen tallennusta, onko saman pelin tiedot jo tallessa</w:t>
+      </w:r>
+    </w:p>
+    <w:p>
+      <w:pPr>
+        <w:numPr>
+          <w:ilvl w:val="0"/>
+          <w:numId w:val="1"/>
+        </w:numPr>
+        <w:spacing w:before="100" w:beforeAutospacing="1" w:after="100" w:afterAutospacing="1" w:line="240" w:lineRule="auto"/>
+        <w:rPr>
+          <w:rFonts w:ascii="Segoe UI" w:eastAsia="Times New Roman" w:hAnsi="Segoe UI" w:cs="Segoe UI"/>
+          <w:kern w:val="0"/>
+          <w:sz w:val="21"/>
+          <w:szCs w:val="21"/>
+          <w:lang w:eastAsia="fi-FI"/>
+          <w14:ligatures w14:val="none"/>
+        </w:rPr>
+      </w:pPr>
+      <w:r>
+        <w:rPr>
+          <w:rFonts w:ascii="Calibri" w:eastAsia="Times New Roman" w:hAnsi="Calibri" w:cs="Calibri"/>
+          <w:kern w:val="0"/>
+          <w:lang w:eastAsia="fi-FI"/>
+          <w14:ligatures w14:val="none"/>
+        </w:rPr>
+        <w:t>”</w:t>
+      </w:r>
+      <w:proofErr w:type="spellStart"/>
+      <w:r>
+        <w:rPr>
+          <w:rFonts w:ascii="Calibri" w:eastAsia="Times New Roman" w:hAnsi="Calibri" w:cs="Calibri"/>
+          <w:kern w:val="0"/>
+          <w:lang w:eastAsia="fi-FI"/>
+          <w14:ligatures w14:val="none"/>
+        </w:rPr>
+        <w:t>export</w:t>
+      </w:r>
+      <w:proofErr w:type="spellEnd"/>
+      <w:r>
+        <w:rPr>
+          <w:rFonts w:ascii="Calibri" w:eastAsia="Times New Roman" w:hAnsi="Calibri" w:cs="Calibri"/>
+          <w:kern w:val="0"/>
+          <w:lang w:eastAsia="fi-FI"/>
+          <w14:ligatures w14:val="none"/>
+        </w:rPr>
+        <w:t xml:space="preserve">/import”-toiminto: tulosta </w:t>
+      </w:r>
+      <w:proofErr w:type="spellStart"/>
+      <w:r>
+        <w:rPr>
+          <w:rFonts w:ascii="Calibri" w:eastAsia="Times New Roman" w:hAnsi="Calibri" w:cs="Calibri"/>
+          <w:kern w:val="0"/>
+          <w:lang w:eastAsia="fi-FI"/>
+          <w14:ligatures w14:val="none"/>
+        </w:rPr>
+        <w:t>export</w:t>
+      </w:r>
+      <w:proofErr w:type="spellEnd"/>
+      <w:r>
+        <w:rPr>
+          <w:rFonts w:ascii="Calibri" w:eastAsia="Times New Roman" w:hAnsi="Calibri" w:cs="Calibri"/>
+          <w:kern w:val="0"/>
+          <w:lang w:eastAsia="fi-FI"/>
+          <w14:ligatures w14:val="none"/>
+        </w:rPr>
+        <w:t xml:space="preserve"> napista kaikki data </w:t>
+      </w:r>
+      <w:proofErr w:type="spellStart"/>
+      <w:r>
+        <w:rPr>
+          <w:rFonts w:ascii="Calibri" w:eastAsia="Times New Roman" w:hAnsi="Calibri" w:cs="Calibri"/>
+          <w:kern w:val="0"/>
+          <w:lang w:eastAsia="fi-FI"/>
+          <w14:ligatures w14:val="none"/>
+        </w:rPr>
+        <w:t>stringinä</w:t>
+      </w:r>
+      <w:proofErr w:type="spellEnd"/>
+      <w:r>
+        <w:rPr>
+          <w:rFonts w:ascii="Calibri" w:eastAsia="Times New Roman" w:hAnsi="Calibri" w:cs="Calibri"/>
+          <w:kern w:val="0"/>
+          <w:lang w:eastAsia="fi-FI"/>
+          <w14:ligatures w14:val="none"/>
+        </w:rPr>
+        <w:t xml:space="preserve"> sivulle, josta sen voi kopioida talteen. Tallennetun </w:t>
+      </w:r>
+      <w:proofErr w:type="spellStart"/>
+      <w:r>
+        <w:rPr>
+          <w:rFonts w:ascii="Calibri" w:eastAsia="Times New Roman" w:hAnsi="Calibri" w:cs="Calibri"/>
+          <w:kern w:val="0"/>
+          <w:lang w:eastAsia="fi-FI"/>
+          <w14:ligatures w14:val="none"/>
+        </w:rPr>
+        <w:t>string</w:t>
+      </w:r>
+      <w:proofErr w:type="spellEnd"/>
+      <w:r>
+        <w:rPr>
+          <w:rFonts w:ascii="Calibri" w:eastAsia="Times New Roman" w:hAnsi="Calibri" w:cs="Calibri"/>
+          <w:kern w:val="0"/>
+          <w:lang w:eastAsia="fi-FI"/>
+          <w14:ligatures w14:val="none"/>
+        </w:rPr>
+        <w:t xml:space="preserve"> voi kopioida tekstikenttään ja import-napilla tallentaa </w:t>
+      </w:r>
+      <w:proofErr w:type="spellStart"/>
+      <w:r>
+        <w:rPr>
+          <w:rFonts w:ascii="Calibri" w:eastAsia="Times New Roman" w:hAnsi="Calibri" w:cs="Calibri"/>
+          <w:kern w:val="0"/>
+          <w:lang w:eastAsia="fi-FI"/>
+          <w14:ligatures w14:val="none"/>
+        </w:rPr>
+        <w:t>localStorageen</w:t>
+      </w:r>
+      <w:proofErr w:type="spellEnd"/>
+      <w:r>
+        <w:rPr>
+          <w:rFonts w:ascii="Calibri" w:eastAsia="Times New Roman" w:hAnsi="Calibri" w:cs="Calibri"/>
+          <w:kern w:val="0"/>
+          <w:lang w:eastAsia="fi-FI"/>
+          <w14:ligatures w14:val="none"/>
+        </w:rPr>
+        <w:t xml:space="preserve">. </w:t>
+      </w:r>
+    </w:p>
+    <w:p>
+      <w:pPr>
+        <w:numPr>
+          <w:ilvl w:val="0"/>
+          <w:numId w:val="1"/>
+        </w:numPr>
         <w:spacing w:before="100" w:beforeAutospacing="1" w:after="165" w:line="240" w:lineRule="auto"/>
         <w:rPr>
           <w:rFonts w:ascii="Segoe UI" w:eastAsia="Times New Roman" w:hAnsi="Segoe UI" w:cs="Segoe UI"/>
@@ -480,6 +928,681 @@
         </w:rPr>
         <w:t>aikaleima joka pelidatalle, milloin luotu ja/tai viimeksi muokattu</w:t>
       </w:r>
+    </w:p>
+    <w:p>
+      <w:pPr>
+        <w:spacing w:before="100" w:beforeAutospacing="1" w:after="165" w:line="240" w:lineRule="auto"/>
+        <w:rPr>
+          <w:rFonts w:ascii="Calibri" w:eastAsia="Times New Roman" w:hAnsi="Calibri" w:cs="Calibri"/>
+          <w:kern w:val="0"/>
+          <w:lang w:eastAsia="fi-FI"/>
+          <w14:ligatures w14:val="none"/>
+        </w:rPr>
+      </w:pPr>
+    </w:p>
+    <w:p>
+      <w:pPr>
+        <w:spacing w:before="100" w:beforeAutospacing="1" w:after="165" w:line="240" w:lineRule="auto"/>
+        <w:rPr>
+          <w:rFonts w:ascii="Calibri" w:eastAsia="Times New Roman" w:hAnsi="Calibri" w:cs="Calibri"/>
+          <w:b/>
+          <w:bCs/>
+          <w:kern w:val="0"/>
+          <w:lang w:eastAsia="fi-FI"/>
+          <w14:ligatures w14:val="none"/>
+        </w:rPr>
+      </w:pPr>
+      <w:r>
+        <w:rPr>
+          <w:rFonts w:ascii="Calibri" w:eastAsia="Times New Roman" w:hAnsi="Calibri" w:cs="Calibri"/>
+          <w:b/>
+          <w:bCs/>
+          <w:kern w:val="0"/>
+          <w:lang w:eastAsia="fi-FI"/>
+          <w14:ligatures w14:val="none"/>
+        </w:rPr>
+        <w:t>Mitä app.js-tiedostossa pitäisi olla ja tapahtua?</w:t>
+      </w:r>
+    </w:p>
+    <w:p>
+      <w:pPr>
+        <w:pStyle w:val="Luettelokappale"/>
+        <w:numPr>
+          <w:ilvl w:val="0"/>
+          <w:numId w:val="5"/>
+        </w:numPr>
+        <w:spacing w:before="100" w:beforeAutospacing="1" w:after="165" w:line="240" w:lineRule="auto"/>
+        <w:rPr>
+          <w:rFonts w:ascii="Calibri" w:eastAsia="Times New Roman" w:hAnsi="Calibri" w:cs="Calibri"/>
+          <w:kern w:val="0"/>
+          <w:lang w:eastAsia="fi-FI"/>
+          <w14:ligatures w14:val="none"/>
+        </w:rPr>
+      </w:pPr>
+      <w:r>
+        <w:rPr>
+          <w:rFonts w:ascii="Calibri" w:eastAsia="Times New Roman" w:hAnsi="Calibri" w:cs="Calibri"/>
+          <w:kern w:val="0"/>
+          <w:lang w:eastAsia="fi-FI"/>
+          <w14:ligatures w14:val="none"/>
+        </w:rPr>
+        <w:t>”</w:t>
+      </w:r>
+      <w:proofErr w:type="spellStart"/>
+      <w:r>
+        <w:rPr>
+          <w:rFonts w:ascii="Calibri" w:eastAsia="Times New Roman" w:hAnsi="Calibri" w:cs="Calibri"/>
+          <w:kern w:val="0"/>
+          <w:lang w:eastAsia="fi-FI"/>
+          <w14:ligatures w14:val="none"/>
+        </w:rPr>
+        <w:t>games</w:t>
+      </w:r>
+      <w:proofErr w:type="spellEnd"/>
+      <w:r>
+        <w:rPr>
+          <w:rFonts w:ascii="Calibri" w:eastAsia="Times New Roman" w:hAnsi="Calibri" w:cs="Calibri"/>
+          <w:kern w:val="0"/>
+          <w:lang w:eastAsia="fi-FI"/>
+          <w14:ligatures w14:val="none"/>
+        </w:rPr>
+        <w:t xml:space="preserve">” -niminen </w:t>
+      </w:r>
+      <w:proofErr w:type="spellStart"/>
+      <w:r>
+        <w:rPr>
+          <w:rFonts w:ascii="Calibri" w:eastAsia="Times New Roman" w:hAnsi="Calibri" w:cs="Calibri"/>
+          <w:kern w:val="0"/>
+          <w:lang w:eastAsia="fi-FI"/>
+          <w14:ligatures w14:val="none"/>
+        </w:rPr>
+        <w:t>array</w:t>
+      </w:r>
+      <w:proofErr w:type="spellEnd"/>
+      <w:r>
+        <w:rPr>
+          <w:rFonts w:ascii="Calibri" w:eastAsia="Times New Roman" w:hAnsi="Calibri" w:cs="Calibri"/>
+          <w:kern w:val="0"/>
+          <w:lang w:eastAsia="fi-FI"/>
+          <w14:ligatures w14:val="none"/>
+        </w:rPr>
+        <w:t>, jonka arvo on aluksi tyhjä (</w:t>
+      </w:r>
+      <w:proofErr w:type="spellStart"/>
+      <w:r>
+        <w:rPr>
+          <w:rFonts w:ascii="Calibri" w:eastAsia="Times New Roman" w:hAnsi="Calibri" w:cs="Calibri"/>
+          <w:kern w:val="0"/>
+          <w:lang w:eastAsia="fi-FI"/>
+          <w14:ligatures w14:val="none"/>
+        </w:rPr>
+        <w:t>let</w:t>
+      </w:r>
+      <w:proofErr w:type="spellEnd"/>
+      <w:r>
+        <w:rPr>
+          <w:rFonts w:ascii="Calibri" w:eastAsia="Times New Roman" w:hAnsi="Calibri" w:cs="Calibri"/>
+          <w:kern w:val="0"/>
+          <w:lang w:eastAsia="fi-FI"/>
+          <w14:ligatures w14:val="none"/>
+        </w:rPr>
+        <w:t xml:space="preserve"> </w:t>
+      </w:r>
+      <w:proofErr w:type="spellStart"/>
+      <w:r>
+        <w:rPr>
+          <w:rFonts w:ascii="Calibri" w:eastAsia="Times New Roman" w:hAnsi="Calibri" w:cs="Calibri"/>
+          <w:kern w:val="0"/>
+          <w:lang w:eastAsia="fi-FI"/>
+          <w14:ligatures w14:val="none"/>
+        </w:rPr>
+        <w:t>games</w:t>
+      </w:r>
+      <w:proofErr w:type="spellEnd"/>
+      <w:r>
+        <w:rPr>
+          <w:rFonts w:ascii="Calibri" w:eastAsia="Times New Roman" w:hAnsi="Calibri" w:cs="Calibri"/>
+          <w:kern w:val="0"/>
+          <w:lang w:eastAsia="fi-FI"/>
+          <w14:ligatures w14:val="none"/>
+        </w:rPr>
+        <w:t xml:space="preserve"> = </w:t>
+      </w:r>
+      <w:proofErr w:type="gramStart"/>
+      <w:r>
+        <w:rPr>
+          <w:rFonts w:ascii="Calibri" w:eastAsia="Times New Roman" w:hAnsi="Calibri" w:cs="Calibri"/>
+          <w:kern w:val="0"/>
+          <w:lang w:eastAsia="fi-FI"/>
+          <w14:ligatures w14:val="none"/>
+        </w:rPr>
+        <w:t>[];)</w:t>
+      </w:r>
+      <w:proofErr w:type="gramEnd"/>
+    </w:p>
+    <w:p>
+      <w:pPr>
+        <w:pStyle w:val="Luettelokappale"/>
+        <w:numPr>
+          <w:ilvl w:val="0"/>
+          <w:numId w:val="5"/>
+        </w:numPr>
+        <w:spacing w:before="100" w:beforeAutospacing="1" w:after="165" w:line="240" w:lineRule="auto"/>
+        <w:rPr>
+          <w:rFonts w:ascii="Calibri" w:eastAsia="Times New Roman" w:hAnsi="Calibri" w:cs="Calibri"/>
+          <w:kern w:val="0"/>
+          <w:lang w:eastAsia="fi-FI"/>
+          <w14:ligatures w14:val="none"/>
+        </w:rPr>
+      </w:pPr>
+      <w:r>
+        <w:rPr>
+          <w:rFonts w:ascii="Calibri" w:eastAsia="Times New Roman" w:hAnsi="Calibri" w:cs="Calibri"/>
+          <w:kern w:val="0"/>
+          <w:lang w:eastAsia="fi-FI"/>
+          <w14:ligatures w14:val="none"/>
+        </w:rPr>
+        <w:t>funktio, joka asettaa ”</w:t>
+      </w:r>
+      <w:proofErr w:type="spellStart"/>
+      <w:r>
+        <w:rPr>
+          <w:rFonts w:ascii="Calibri" w:eastAsia="Times New Roman" w:hAnsi="Calibri" w:cs="Calibri"/>
+          <w:kern w:val="0"/>
+          <w:lang w:eastAsia="fi-FI"/>
+          <w14:ligatures w14:val="none"/>
+        </w:rPr>
+        <w:t>games</w:t>
+      </w:r>
+      <w:proofErr w:type="spellEnd"/>
+      <w:r>
+        <w:rPr>
+          <w:rFonts w:ascii="Calibri" w:eastAsia="Times New Roman" w:hAnsi="Calibri" w:cs="Calibri"/>
+          <w:kern w:val="0"/>
+          <w:lang w:eastAsia="fi-FI"/>
+          <w14:ligatures w14:val="none"/>
+        </w:rPr>
+        <w:t>”-</w:t>
+      </w:r>
+      <w:proofErr w:type="spellStart"/>
+      <w:r>
+        <w:rPr>
+          <w:rFonts w:ascii="Calibri" w:eastAsia="Times New Roman" w:hAnsi="Calibri" w:cs="Calibri"/>
+          <w:kern w:val="0"/>
+          <w:lang w:eastAsia="fi-FI"/>
+          <w14:ligatures w14:val="none"/>
+        </w:rPr>
+        <w:t>arrayn</w:t>
+      </w:r>
+      <w:proofErr w:type="spellEnd"/>
+      <w:r>
+        <w:rPr>
+          <w:rFonts w:ascii="Calibri" w:eastAsia="Times New Roman" w:hAnsi="Calibri" w:cs="Calibri"/>
+          <w:kern w:val="0"/>
+          <w:lang w:eastAsia="fi-FI"/>
+          <w14:ligatures w14:val="none"/>
+        </w:rPr>
+        <w:t xml:space="preserve"> arvoksi sen mitä </w:t>
+      </w:r>
+      <w:proofErr w:type="spellStart"/>
+      <w:r>
+        <w:rPr>
+          <w:rFonts w:ascii="Calibri" w:eastAsia="Times New Roman" w:hAnsi="Calibri" w:cs="Calibri"/>
+          <w:kern w:val="0"/>
+          <w:lang w:eastAsia="fi-FI"/>
+          <w14:ligatures w14:val="none"/>
+        </w:rPr>
+        <w:t>localStoragesta</w:t>
+      </w:r>
+      <w:proofErr w:type="spellEnd"/>
+      <w:r>
+        <w:rPr>
+          <w:rFonts w:ascii="Calibri" w:eastAsia="Times New Roman" w:hAnsi="Calibri" w:cs="Calibri"/>
+          <w:kern w:val="0"/>
+          <w:lang w:eastAsia="fi-FI"/>
+          <w14:ligatures w14:val="none"/>
+        </w:rPr>
+        <w:t xml:space="preserve"> löytyy – suoritetaan heti!</w:t>
+      </w:r>
+    </w:p>
+    <w:p>
+      <w:pPr>
+        <w:pStyle w:val="Luettelokappale"/>
+        <w:numPr>
+          <w:ilvl w:val="0"/>
+          <w:numId w:val="5"/>
+        </w:numPr>
+        <w:spacing w:before="100" w:beforeAutospacing="1" w:after="165" w:line="240" w:lineRule="auto"/>
+        <w:rPr>
+          <w:rFonts w:ascii="Calibri" w:eastAsia="Times New Roman" w:hAnsi="Calibri" w:cs="Calibri"/>
+          <w:kern w:val="0"/>
+          <w:lang w:eastAsia="fi-FI"/>
+          <w14:ligatures w14:val="none"/>
+        </w:rPr>
+      </w:pPr>
+      <w:r>
+        <w:rPr>
+          <w:rFonts w:ascii="Calibri" w:eastAsia="Times New Roman" w:hAnsi="Calibri" w:cs="Calibri"/>
+          <w:kern w:val="0"/>
+          <w:lang w:eastAsia="fi-FI"/>
+          <w14:ligatures w14:val="none"/>
+        </w:rPr>
+        <w:t>funktio, joka tulostaa HTML-sivulle elementtejä ”</w:t>
+      </w:r>
+      <w:proofErr w:type="spellStart"/>
+      <w:r>
+        <w:rPr>
+          <w:rFonts w:ascii="Calibri" w:eastAsia="Times New Roman" w:hAnsi="Calibri" w:cs="Calibri"/>
+          <w:kern w:val="0"/>
+          <w:lang w:eastAsia="fi-FI"/>
+          <w14:ligatures w14:val="none"/>
+        </w:rPr>
+        <w:t>games</w:t>
+      </w:r>
+      <w:proofErr w:type="spellEnd"/>
+      <w:r>
+        <w:rPr>
+          <w:rFonts w:ascii="Calibri" w:eastAsia="Times New Roman" w:hAnsi="Calibri" w:cs="Calibri"/>
+          <w:kern w:val="0"/>
+          <w:lang w:eastAsia="fi-FI"/>
+          <w14:ligatures w14:val="none"/>
+        </w:rPr>
+        <w:t>”-</w:t>
+      </w:r>
+      <w:proofErr w:type="spellStart"/>
+      <w:r>
+        <w:rPr>
+          <w:rFonts w:ascii="Calibri" w:eastAsia="Times New Roman" w:hAnsi="Calibri" w:cs="Calibri"/>
+          <w:kern w:val="0"/>
+          <w:lang w:eastAsia="fi-FI"/>
+          <w14:ligatures w14:val="none"/>
+        </w:rPr>
+        <w:t>arrayn</w:t>
+      </w:r>
+      <w:proofErr w:type="spellEnd"/>
+      <w:r>
+        <w:rPr>
+          <w:rFonts w:ascii="Calibri" w:eastAsia="Times New Roman" w:hAnsi="Calibri" w:cs="Calibri"/>
+          <w:kern w:val="0"/>
+          <w:lang w:eastAsia="fi-FI"/>
+          <w14:ligatures w14:val="none"/>
+        </w:rPr>
+        <w:t xml:space="preserve"> sisällöstä</w:t>
+      </w:r>
+      <w:r>
+        <w:rPr>
+          <w:rFonts w:ascii="Calibri" w:eastAsia="Times New Roman" w:hAnsi="Calibri" w:cs="Calibri"/>
+          <w:kern w:val="0"/>
+          <w:lang w:eastAsia="fi-FI"/>
+          <w14:ligatures w14:val="none"/>
+        </w:rPr>
+        <w:t xml:space="preserve"> for-</w:t>
+      </w:r>
+      <w:proofErr w:type="spellStart"/>
+      <w:r>
+        <w:rPr>
+          <w:rFonts w:ascii="Calibri" w:eastAsia="Times New Roman" w:hAnsi="Calibri" w:cs="Calibri"/>
+          <w:kern w:val="0"/>
+          <w:lang w:eastAsia="fi-FI"/>
+          <w14:ligatures w14:val="none"/>
+        </w:rPr>
+        <w:t>loopilla</w:t>
+      </w:r>
+      <w:proofErr w:type="spellEnd"/>
+      <w:r>
+        <w:rPr>
+          <w:rFonts w:ascii="Calibri" w:eastAsia="Times New Roman" w:hAnsi="Calibri" w:cs="Calibri"/>
+          <w:kern w:val="0"/>
+          <w:lang w:eastAsia="fi-FI"/>
+          <w14:ligatures w14:val="none"/>
+        </w:rPr>
+        <w:t xml:space="preserve"> – suoritetaan heti!</w:t>
+      </w:r>
+    </w:p>
+    <w:p>
+      <w:pPr>
+        <w:pStyle w:val="Luettelokappale"/>
+        <w:numPr>
+          <w:ilvl w:val="0"/>
+          <w:numId w:val="5"/>
+        </w:numPr>
+        <w:spacing w:before="100" w:beforeAutospacing="1" w:after="165" w:line="240" w:lineRule="auto"/>
+        <w:rPr>
+          <w:rFonts w:ascii="Calibri" w:eastAsia="Times New Roman" w:hAnsi="Calibri" w:cs="Calibri"/>
+          <w:kern w:val="0"/>
+          <w:lang w:eastAsia="fi-FI"/>
+          <w14:ligatures w14:val="none"/>
+        </w:rPr>
+      </w:pPr>
+      <w:r>
+        <w:rPr>
+          <w:rFonts w:ascii="Calibri" w:eastAsia="Times New Roman" w:hAnsi="Calibri" w:cs="Calibri"/>
+          <w:kern w:val="0"/>
+          <w:lang w:eastAsia="fi-FI"/>
+          <w14:ligatures w14:val="none"/>
+        </w:rPr>
+        <w:t>funktio, joka lisää ”</w:t>
+      </w:r>
+      <w:proofErr w:type="spellStart"/>
+      <w:r>
+        <w:rPr>
+          <w:rFonts w:ascii="Calibri" w:eastAsia="Times New Roman" w:hAnsi="Calibri" w:cs="Calibri"/>
+          <w:kern w:val="0"/>
+          <w:lang w:eastAsia="fi-FI"/>
+          <w14:ligatures w14:val="none"/>
+        </w:rPr>
+        <w:t>games</w:t>
+      </w:r>
+      <w:proofErr w:type="spellEnd"/>
+      <w:r>
+        <w:rPr>
+          <w:rFonts w:ascii="Calibri" w:eastAsia="Times New Roman" w:hAnsi="Calibri" w:cs="Calibri"/>
+          <w:kern w:val="0"/>
+          <w:lang w:eastAsia="fi-FI"/>
+          <w14:ligatures w14:val="none"/>
+        </w:rPr>
+        <w:t>”-listaan uuden pelin lomakkeeseen syötettyjen tietojen mukaan, ja tallentaa päivitetyn ”</w:t>
+      </w:r>
+      <w:proofErr w:type="spellStart"/>
+      <w:r>
+        <w:rPr>
+          <w:rFonts w:ascii="Calibri" w:eastAsia="Times New Roman" w:hAnsi="Calibri" w:cs="Calibri"/>
+          <w:kern w:val="0"/>
+          <w:lang w:eastAsia="fi-FI"/>
+          <w14:ligatures w14:val="none"/>
+        </w:rPr>
+        <w:t>games</w:t>
+      </w:r>
+      <w:proofErr w:type="spellEnd"/>
+      <w:r>
+        <w:rPr>
+          <w:rFonts w:ascii="Calibri" w:eastAsia="Times New Roman" w:hAnsi="Calibri" w:cs="Calibri"/>
+          <w:kern w:val="0"/>
+          <w:lang w:eastAsia="fi-FI"/>
+          <w14:ligatures w14:val="none"/>
+        </w:rPr>
+        <w:t xml:space="preserve">”-listan </w:t>
+      </w:r>
+      <w:proofErr w:type="spellStart"/>
+      <w:r>
+        <w:rPr>
+          <w:rFonts w:ascii="Calibri" w:eastAsia="Times New Roman" w:hAnsi="Calibri" w:cs="Calibri"/>
+          <w:kern w:val="0"/>
+          <w:lang w:eastAsia="fi-FI"/>
+          <w14:ligatures w14:val="none"/>
+        </w:rPr>
+        <w:t>localStorageen</w:t>
+      </w:r>
+      <w:proofErr w:type="spellEnd"/>
+      <w:r>
+        <w:rPr>
+          <w:rFonts w:ascii="Calibri" w:eastAsia="Times New Roman" w:hAnsi="Calibri" w:cs="Calibri"/>
+          <w:kern w:val="0"/>
+          <w:lang w:eastAsia="fi-FI"/>
+          <w14:ligatures w14:val="none"/>
+        </w:rPr>
+        <w:t xml:space="preserve"> – </w:t>
+      </w:r>
+      <w:proofErr w:type="spellStart"/>
+      <w:r>
+        <w:rPr>
+          <w:rFonts w:ascii="Calibri" w:eastAsia="Times New Roman" w:hAnsi="Calibri" w:cs="Calibri"/>
+          <w:kern w:val="0"/>
+          <w:lang w:eastAsia="fi-FI"/>
+          <w14:ligatures w14:val="none"/>
+        </w:rPr>
+        <w:t>onclick</w:t>
+      </w:r>
+      <w:proofErr w:type="spellEnd"/>
+      <w:r>
+        <w:rPr>
+          <w:rFonts w:ascii="Calibri" w:eastAsia="Times New Roman" w:hAnsi="Calibri" w:cs="Calibri"/>
+          <w:kern w:val="0"/>
+          <w:lang w:eastAsia="fi-FI"/>
+          <w14:ligatures w14:val="none"/>
+        </w:rPr>
+        <w:t>!</w:t>
+      </w:r>
+    </w:p>
+    <w:p>
+      <w:pPr>
+        <w:pStyle w:val="Luettelokappale"/>
+        <w:numPr>
+          <w:ilvl w:val="0"/>
+          <w:numId w:val="5"/>
+        </w:numPr>
+        <w:spacing w:before="100" w:beforeAutospacing="1" w:after="165" w:line="240" w:lineRule="auto"/>
+        <w:rPr>
+          <w:rFonts w:ascii="Calibri" w:eastAsia="Times New Roman" w:hAnsi="Calibri" w:cs="Calibri"/>
+          <w:kern w:val="0"/>
+          <w:lang w:eastAsia="fi-FI"/>
+          <w14:ligatures w14:val="none"/>
+        </w:rPr>
+      </w:pPr>
+      <w:r>
+        <w:rPr>
+          <w:rFonts w:ascii="Calibri" w:eastAsia="Times New Roman" w:hAnsi="Calibri" w:cs="Calibri"/>
+          <w:kern w:val="0"/>
+          <w:lang w:eastAsia="fi-FI"/>
+          <w14:ligatures w14:val="none"/>
+        </w:rPr>
+        <w:t>funktio, joka poistaa ”</w:t>
+      </w:r>
+      <w:proofErr w:type="spellStart"/>
+      <w:r>
+        <w:rPr>
+          <w:rFonts w:ascii="Calibri" w:eastAsia="Times New Roman" w:hAnsi="Calibri" w:cs="Calibri"/>
+          <w:kern w:val="0"/>
+          <w:lang w:eastAsia="fi-FI"/>
+          <w14:ligatures w14:val="none"/>
+        </w:rPr>
+        <w:t>games</w:t>
+      </w:r>
+      <w:proofErr w:type="spellEnd"/>
+      <w:r>
+        <w:rPr>
+          <w:rFonts w:ascii="Calibri" w:eastAsia="Times New Roman" w:hAnsi="Calibri" w:cs="Calibri"/>
+          <w:kern w:val="0"/>
+          <w:lang w:eastAsia="fi-FI"/>
+          <w14:ligatures w14:val="none"/>
+        </w:rPr>
+        <w:t xml:space="preserve">”-listasta halutun pelin ja kirjoittaa päivitetyn listan sisällön </w:t>
+      </w:r>
+      <w:proofErr w:type="spellStart"/>
+      <w:r>
+        <w:rPr>
+          <w:rFonts w:ascii="Calibri" w:eastAsia="Times New Roman" w:hAnsi="Calibri" w:cs="Calibri"/>
+          <w:kern w:val="0"/>
+          <w:lang w:eastAsia="fi-FI"/>
+          <w14:ligatures w14:val="none"/>
+        </w:rPr>
+        <w:t>localStorageen</w:t>
+      </w:r>
+      <w:proofErr w:type="spellEnd"/>
+      <w:r>
+        <w:rPr>
+          <w:rFonts w:ascii="Calibri" w:eastAsia="Times New Roman" w:hAnsi="Calibri" w:cs="Calibri"/>
+          <w:kern w:val="0"/>
+          <w:lang w:eastAsia="fi-FI"/>
+          <w14:ligatures w14:val="none"/>
+        </w:rPr>
+        <w:t xml:space="preserve"> – </w:t>
+      </w:r>
+      <w:proofErr w:type="spellStart"/>
+      <w:r>
+        <w:rPr>
+          <w:rFonts w:ascii="Calibri" w:eastAsia="Times New Roman" w:hAnsi="Calibri" w:cs="Calibri"/>
+          <w:kern w:val="0"/>
+          <w:lang w:eastAsia="fi-FI"/>
+          <w14:ligatures w14:val="none"/>
+        </w:rPr>
+        <w:t>onclick</w:t>
+      </w:r>
+      <w:proofErr w:type="spellEnd"/>
+      <w:r>
+        <w:rPr>
+          <w:rFonts w:ascii="Calibri" w:eastAsia="Times New Roman" w:hAnsi="Calibri" w:cs="Calibri"/>
+          <w:kern w:val="0"/>
+          <w:lang w:eastAsia="fi-FI"/>
+          <w14:ligatures w14:val="none"/>
+        </w:rPr>
+        <w:t>!</w:t>
+      </w:r>
+    </w:p>
+    <w:p>
+      <w:pPr>
+        <w:pStyle w:val="Luettelokappale"/>
+        <w:numPr>
+          <w:ilvl w:val="0"/>
+          <w:numId w:val="5"/>
+        </w:numPr>
+        <w:spacing w:before="100" w:beforeAutospacing="1" w:after="165" w:line="240" w:lineRule="auto"/>
+        <w:rPr>
+          <w:rFonts w:ascii="Calibri" w:eastAsia="Times New Roman" w:hAnsi="Calibri" w:cs="Calibri"/>
+          <w:kern w:val="0"/>
+          <w:lang w:eastAsia="fi-FI"/>
+          <w14:ligatures w14:val="none"/>
+        </w:rPr>
+      </w:pPr>
+      <w:r>
+        <w:rPr>
+          <w:rFonts w:ascii="Calibri" w:eastAsia="Times New Roman" w:hAnsi="Calibri" w:cs="Calibri"/>
+          <w:kern w:val="0"/>
+          <w:lang w:eastAsia="fi-FI"/>
+          <w14:ligatures w14:val="none"/>
+        </w:rPr>
+        <w:t xml:space="preserve">funktio, joka tallentaa </w:t>
+      </w:r>
+      <w:proofErr w:type="spellStart"/>
+      <w:r>
+        <w:rPr>
+          <w:rFonts w:ascii="Calibri" w:eastAsia="Times New Roman" w:hAnsi="Calibri" w:cs="Calibri"/>
+          <w:kern w:val="0"/>
+          <w:lang w:eastAsia="fi-FI"/>
+          <w14:ligatures w14:val="none"/>
+        </w:rPr>
+        <w:t>localStorageen</w:t>
+      </w:r>
+      <w:proofErr w:type="spellEnd"/>
+      <w:r>
+        <w:rPr>
+          <w:rFonts w:ascii="Calibri" w:eastAsia="Times New Roman" w:hAnsi="Calibri" w:cs="Calibri"/>
+          <w:kern w:val="0"/>
+          <w:lang w:eastAsia="fi-FI"/>
+          <w14:ligatures w14:val="none"/>
+        </w:rPr>
+        <w:t xml:space="preserve"> data.js-tiedostoon kovakoodatun datan – </w:t>
+      </w:r>
+      <w:proofErr w:type="spellStart"/>
+      <w:r>
+        <w:rPr>
+          <w:rFonts w:ascii="Calibri" w:eastAsia="Times New Roman" w:hAnsi="Calibri" w:cs="Calibri"/>
+          <w:kern w:val="0"/>
+          <w:lang w:eastAsia="fi-FI"/>
+          <w14:ligatures w14:val="none"/>
+        </w:rPr>
+        <w:t>onclick</w:t>
+      </w:r>
+      <w:proofErr w:type="spellEnd"/>
+      <w:r>
+        <w:rPr>
+          <w:rFonts w:ascii="Calibri" w:eastAsia="Times New Roman" w:hAnsi="Calibri" w:cs="Calibri"/>
+          <w:kern w:val="0"/>
+          <w:lang w:eastAsia="fi-FI"/>
+          <w14:ligatures w14:val="none"/>
+        </w:rPr>
+        <w:t>!</w:t>
+      </w:r>
+    </w:p>
+    <w:p>
+      <w:pPr>
+        <w:pStyle w:val="Luettelokappale"/>
+        <w:spacing w:after="0" w:line="240" w:lineRule="auto"/>
+        <w:rPr>
+          <w:rFonts w:ascii="Segoe UI" w:eastAsia="Times New Roman" w:hAnsi="Segoe UI" w:cs="Segoe UI"/>
+          <w:color w:val="0000FF"/>
+          <w:kern w:val="0"/>
+          <w:sz w:val="21"/>
+          <w:szCs w:val="21"/>
+          <w:u w:val="single"/>
+          <w:lang w:eastAsia="fi-FI"/>
+          <w14:ligatures w14:val="none"/>
+        </w:rPr>
+      </w:pPr>
+    </w:p>
+    <w:p>
+      <w:pPr>
+        <w:pStyle w:val="Luettelokappale"/>
+        <w:spacing w:after="0" w:line="240" w:lineRule="auto"/>
+        <w:rPr>
+          <w:rFonts w:ascii="Segoe UI" w:eastAsia="Times New Roman" w:hAnsi="Segoe UI" w:cs="Segoe UI"/>
+          <w:kern w:val="0"/>
+          <w:sz w:val="21"/>
+          <w:szCs w:val="21"/>
+          <w:lang w:eastAsia="fi-FI"/>
+          <w14:ligatures w14:val="none"/>
+        </w:rPr>
+      </w:pPr>
+      <w:hyperlink r:id="rId5" w:history="1">
+        <w:r>
+          <w:rPr>
+            <w:rStyle w:val="Hyperlinkki"/>
+            <w:rFonts w:ascii="Segoe UI" w:eastAsia="Times New Roman" w:hAnsi="Segoe UI" w:cs="Segoe UI"/>
+            <w:kern w:val="0"/>
+            <w:sz w:val="21"/>
+            <w:szCs w:val="21"/>
+            <w:lang w:eastAsia="fi-FI"/>
+            <w14:ligatures w14:val="none"/>
+          </w:rPr>
+          <w:t>https://github.com/h3susatredu/javascript-perusteet/</w:t>
+        </w:r>
+      </w:hyperlink>
+    </w:p>
+    <w:p>
+      <w:pPr>
+        <w:spacing w:before="100" w:beforeAutospacing="1" w:after="165" w:line="240" w:lineRule="auto"/>
+        <w:rPr>
+          <w:rFonts w:ascii="Calibri" w:eastAsia="Times New Roman" w:hAnsi="Calibri" w:cs="Calibri"/>
+          <w:kern w:val="0"/>
+          <w:lang w:eastAsia="fi-FI"/>
+          <w14:ligatures w14:val="none"/>
+        </w:rPr>
+      </w:pPr>
+    </w:p>
+    <w:p>
+      <w:pPr>
+        <w:spacing w:before="100" w:beforeAutospacing="1" w:after="165" w:line="240" w:lineRule="auto"/>
+        <w:rPr>
+          <w:rFonts w:ascii="Calibri" w:eastAsia="Times New Roman" w:hAnsi="Calibri" w:cs="Calibri"/>
+          <w:kern w:val="0"/>
+          <w:lang w:eastAsia="fi-FI"/>
+          <w14:ligatures w14:val="none"/>
+        </w:rPr>
+      </w:pPr>
+    </w:p>
+    <w:p>
+      <w:pPr>
+        <w:spacing w:before="100" w:beforeAutospacing="1" w:after="165" w:line="240" w:lineRule="auto"/>
+        <w:rPr>
+          <w:rFonts w:ascii="Calibri" w:eastAsia="Times New Roman" w:hAnsi="Calibri" w:cs="Calibri"/>
+          <w:kern w:val="0"/>
+          <w:lang w:eastAsia="fi-FI"/>
+          <w14:ligatures w14:val="none"/>
+        </w:rPr>
+      </w:pPr>
+    </w:p>
+    <w:p>
+      <w:pPr>
+        <w:spacing w:before="100" w:beforeAutospacing="1" w:after="165" w:line="240" w:lineRule="auto"/>
+        <w:rPr>
+          <w:rFonts w:ascii="Segoe UI" w:eastAsia="Times New Roman" w:hAnsi="Segoe UI" w:cs="Segoe UI"/>
+          <w:kern w:val="0"/>
+          <w:sz w:val="21"/>
+          <w:szCs w:val="21"/>
+          <w:lang w:eastAsia="fi-FI"/>
+          <w14:ligatures w14:val="none"/>
+        </w:rPr>
+      </w:pPr>
     </w:p>
     <w:p/>
     <w:sectPr>
@@ -721,6 +1844,92 @@
     </w:lvl>
   </w:abstractNum>
   <w:abstractNum w:abstractNumId="2" w15:restartNumberingAfterBreak="0">
+    <w:nsid w:val="32A94A0C"/>
+    <w:multiLevelType w:val="hybridMultilevel"/>
+    <w:tmpl w:val="F7A65A0A"/>
+    <w:lvl w:ilvl="0" w:tplc="040B000F">
+      <w:start w:val="1"/>
+      <w:numFmt w:val="decimal"/>
+      <w:lvlText w:val="%1."/>
+      <w:lvlJc w:val="left"/>
+      <w:pPr>
+        <w:ind w:left="720" w:hanging="360"/>
+      </w:pPr>
+    </w:lvl>
+    <w:lvl w:ilvl="1" w:tplc="040B0019" w:tentative="1">
+      <w:start w:val="1"/>
+      <w:numFmt w:val="lowerLetter"/>
+      <w:lvlText w:val="%2."/>
+      <w:lvlJc w:val="left"/>
+      <w:pPr>
+        <w:ind w:left="1440" w:hanging="360"/>
+      </w:pPr>
+    </w:lvl>
+    <w:lvl w:ilvl="2" w:tplc="040B001B" w:tentative="1">
+      <w:start w:val="1"/>
+      <w:numFmt w:val="lowerRoman"/>
+      <w:lvlText w:val="%3."/>
+      <w:lvlJc w:val="right"/>
+      <w:pPr>
+        <w:ind w:left="2160" w:hanging="180"/>
+      </w:pPr>
+    </w:lvl>
+    <w:lvl w:ilvl="3" w:tplc="040B000F" w:tentative="1">
+      <w:start w:val="1"/>
+      <w:numFmt w:val="decimal"/>
+      <w:lvlText w:val="%4."/>
+      <w:lvlJc w:val="left"/>
+      <w:pPr>
+        <w:ind w:left="2880" w:hanging="360"/>
+      </w:pPr>
+    </w:lvl>
+    <w:lvl w:ilvl="4" w:tplc="040B0019" w:tentative="1">
+      <w:start w:val="1"/>
+      <w:numFmt w:val="lowerLetter"/>
+      <w:lvlText w:val="%5."/>
+      <w:lvlJc w:val="left"/>
+      <w:pPr>
+        <w:ind w:left="3600" w:hanging="360"/>
+      </w:pPr>
+    </w:lvl>
+    <w:lvl w:ilvl="5" w:tplc="040B001B" w:tentative="1">
+      <w:start w:val="1"/>
+      <w:numFmt w:val="lowerRoman"/>
+      <w:lvlText w:val="%6."/>
+      <w:lvlJc w:val="right"/>
+      <w:pPr>
+        <w:ind w:left="4320" w:hanging="180"/>
+      </w:pPr>
+    </w:lvl>
+    <w:lvl w:ilvl="6" w:tplc="040B000F" w:tentative="1">
+      <w:start w:val="1"/>
+      <w:numFmt w:val="decimal"/>
+      <w:lvlText w:val="%7."/>
+      <w:lvlJc w:val="left"/>
+      <w:pPr>
+        <w:ind w:left="5040" w:hanging="360"/>
+      </w:pPr>
+    </w:lvl>
+    <w:lvl w:ilvl="7" w:tplc="040B0019" w:tentative="1">
+      <w:start w:val="1"/>
+      <w:numFmt w:val="lowerLetter"/>
+      <w:lvlText w:val="%8."/>
+      <w:lvlJc w:val="left"/>
+      <w:pPr>
+        <w:ind w:left="5760" w:hanging="360"/>
+      </w:pPr>
+    </w:lvl>
+    <w:lvl w:ilvl="8" w:tplc="040B001B" w:tentative="1">
+      <w:start w:val="1"/>
+      <w:numFmt w:val="lowerRoman"/>
+      <w:lvlText w:val="%9."/>
+      <w:lvlJc w:val="right"/>
+      <w:pPr>
+        <w:ind w:left="6480" w:hanging="180"/>
+      </w:pPr>
+    </w:lvl>
+  </w:abstractNum>
+  <w:abstractNum w:abstractNumId="3" w15:restartNumberingAfterBreak="0">
     <w:nsid w:val="707170F3"/>
     <w:multiLevelType w:val="hybridMultilevel"/>
     <w:tmpl w:val="799CBADC"/>
@@ -832,7 +2041,7 @@
       </w:rPr>
     </w:lvl>
   </w:abstractNum>
-  <w:abstractNum w:abstractNumId="3" w15:restartNumberingAfterBreak="0">
+  <w:abstractNum w:abstractNumId="4" w15:restartNumberingAfterBreak="0">
     <w:nsid w:val="762B17A2"/>
     <w:multiLevelType w:val="multilevel"/>
     <w:tmpl w:val="B180307E"/>
@@ -946,16 +2155,19 @@
     </w:lvl>
   </w:abstractNum>
   <w:num w:numId="1" w16cid:durableId="2048948449">
-    <w:abstractNumId w:val="3"/>
+    <w:abstractNumId w:val="4"/>
   </w:num>
   <w:num w:numId="2" w16cid:durableId="782455884">
     <w:abstractNumId w:val="1"/>
   </w:num>
   <w:num w:numId="3" w16cid:durableId="1359891377">
-    <w:abstractNumId w:val="2"/>
+    <w:abstractNumId w:val="3"/>
   </w:num>
   <w:num w:numId="4" w16cid:durableId="823737860">
     <w:abstractNumId w:val="0"/>
+  </w:num>
+  <w:num w:numId="5" w16cid:durableId="1979646883">
+    <w:abstractNumId w:val="2"/>
   </w:num>
 </w:numbering>
 </file>
@@ -1399,6 +2611,29 @@
       <w:contextualSpacing/>
     </w:pPr>
   </w:style>
+  <w:style w:type="character" w:styleId="Hyperlinkki">
+    <w:name w:val="Hyperlink"/>
+    <w:basedOn w:val="Kappaleenoletusfontti"/>
+    <w:uiPriority w:val="99"/>
+    <w:unhideWhenUsed/>
+    <w:rsid w:val="00B451F0"/>
+    <w:rPr>
+      <w:color w:val="0000FF"/>
+      <w:u w:val="single"/>
+    </w:rPr>
+  </w:style>
+  <w:style w:type="character" w:styleId="Ratkaisematonmaininta">
+    <w:name w:val="Unresolved Mention"/>
+    <w:basedOn w:val="Kappaleenoletusfontti"/>
+    <w:uiPriority w:val="99"/>
+    <w:semiHidden/>
+    <w:unhideWhenUsed/>
+    <w:rsid w:val="00B451F0"/>
+    <w:rPr>
+      <w:color w:val="605E5C"/>
+      <w:shd w:val="clear" w:color="auto" w:fill="E1DFDD"/>
+    </w:rPr>
+  </w:style>
 </w:styles>
 </file>
 

</xml_diff>